<commit_message>
update ant-count models, tables, figures
</commit_message>
<xml_diff>
--- a/Outputs/Table_1.docx
+++ b/Outputs/Table_1.docx
@@ -89,31 +89,31 @@
               <w:jc w:val="left"/>
             </w:pPr>
             <w:r>
-              <w:t xml:space="preserve">poly(elevation_mean, 2)</w:t>
-            </w:r>
-          </w:p>
-        </w:tc>
-        <w:tc>
-          <w:tcPr/>
-          <w:p>
-            <w:pPr>
-              <w:pStyle w:val="Compact"/>
-              <w:jc w:val="left"/>
-            </w:pPr>
-            <w:r>
-              <w:t xml:space="preserve">168.42</w:t>
-            </w:r>
-          </w:p>
-        </w:tc>
-        <w:tc>
-          <w:tcPr/>
-          <w:p>
-            <w:pPr>
-              <w:pStyle w:val="Compact"/>
-              <w:jc w:val="left"/>
-            </w:pPr>
-            <w:r>
-              <w:t xml:space="preserve">2</w:t>
+              <w:t xml:space="preserve">(Intercept)</w:t>
+            </w:r>
+          </w:p>
+        </w:tc>
+        <w:tc>
+          <w:tcPr/>
+          <w:p>
+            <w:pPr>
+              <w:pStyle w:val="Compact"/>
+              <w:jc w:val="left"/>
+            </w:pPr>
+            <w:r>
+              <w:t xml:space="preserve">81.84</w:t>
+            </w:r>
+          </w:p>
+        </w:tc>
+        <w:tc>
+          <w:tcPr/>
+          <w:p>
+            <w:pPr>
+              <w:pStyle w:val="Compact"/>
+              <w:jc w:val="left"/>
+            </w:pPr>
+            <w:r>
+              <w:t xml:space="preserve">1</w:t>
             </w:r>
           </w:p>
         </w:tc>
@@ -151,6 +151,68 @@
               <w:jc w:val="left"/>
             </w:pPr>
             <w:r>
+              <w:t xml:space="preserve">poly(elevation_mean, 2)</w:t>
+            </w:r>
+          </w:p>
+        </w:tc>
+        <w:tc>
+          <w:tcPr/>
+          <w:p>
+            <w:pPr>
+              <w:pStyle w:val="Compact"/>
+              <w:jc w:val="left"/>
+            </w:pPr>
+            <w:r>
+              <w:t xml:space="preserve">168.92</w:t>
+            </w:r>
+          </w:p>
+        </w:tc>
+        <w:tc>
+          <w:tcPr/>
+          <w:p>
+            <w:pPr>
+              <w:pStyle w:val="Compact"/>
+              <w:jc w:val="left"/>
+            </w:pPr>
+            <w:r>
+              <w:t xml:space="preserve">2</w:t>
+            </w:r>
+          </w:p>
+        </w:tc>
+        <w:tc>
+          <w:tcPr/>
+          <w:p>
+            <w:pPr>
+              <w:pStyle w:val="Compact"/>
+              <w:jc w:val="left"/>
+            </w:pPr>
+            <w:r>
+              <w:t xml:space="preserve">0</w:t>
+            </w:r>
+          </w:p>
+        </w:tc>
+        <w:tc>
+          <w:tcPr/>
+          <w:p>
+            <w:pPr>
+              <w:pStyle w:val="Compact"/>
+              <w:jc w:val="left"/>
+            </w:pPr>
+            <w:r>
+              <w:t xml:space="preserve">***</w:t>
+            </w:r>
+          </w:p>
+        </w:tc>
+      </w:tr>
+      <w:tr>
+        <w:tc>
+          <w:tcPr/>
+          <w:p>
+            <w:pPr>
+              <w:pStyle w:val="Compact"/>
+              <w:jc w:val="left"/>
+            </w:pPr>
+            <w:r>
               <w:t xml:space="preserve">regions</w:t>
             </w:r>
           </w:p>
@@ -163,7 +225,7 @@
               <w:jc w:val="left"/>
             </w:pPr>
             <w:r>
-              <w:t xml:space="preserve">21.38</w:t>
+              <w:t xml:space="preserve">21.45</w:t>
             </w:r>
           </w:p>
         </w:tc>
@@ -293,31 +355,31 @@
               <w:jc w:val="left"/>
             </w:pPr>
             <w:r>
-              <w:t xml:space="preserve">poly(elevation_mean, 2)</w:t>
-            </w:r>
-          </w:p>
-        </w:tc>
-        <w:tc>
-          <w:tcPr/>
-          <w:p>
-            <w:pPr>
-              <w:pStyle w:val="Compact"/>
-              <w:jc w:val="left"/>
-            </w:pPr>
-            <w:r>
-              <w:t xml:space="preserve">167.03</w:t>
-            </w:r>
-          </w:p>
-        </w:tc>
-        <w:tc>
-          <w:tcPr/>
-          <w:p>
-            <w:pPr>
-              <w:pStyle w:val="Compact"/>
-              <w:jc w:val="left"/>
-            </w:pPr>
-            <w:r>
-              <w:t xml:space="preserve">2</w:t>
+              <w:t xml:space="preserve">(Intercept)</w:t>
+            </w:r>
+          </w:p>
+        </w:tc>
+        <w:tc>
+          <w:tcPr/>
+          <w:p>
+            <w:pPr>
+              <w:pStyle w:val="Compact"/>
+              <w:jc w:val="left"/>
+            </w:pPr>
+            <w:r>
+              <w:t xml:space="preserve">43.54</w:t>
+            </w:r>
+          </w:p>
+        </w:tc>
+        <w:tc>
+          <w:tcPr/>
+          <w:p>
+            <w:pPr>
+              <w:pStyle w:val="Compact"/>
+              <w:jc w:val="left"/>
+            </w:pPr>
+            <w:r>
+              <w:t xml:space="preserve">1</w:t>
             </w:r>
           </w:p>
         </w:tc>
@@ -355,19 +417,19 @@
               <w:jc w:val="left"/>
             </w:pPr>
             <w:r>
-              <w:t xml:space="preserve">regions</w:t>
-            </w:r>
-          </w:p>
-        </w:tc>
-        <w:tc>
-          <w:tcPr/>
-          <w:p>
-            <w:pPr>
-              <w:pStyle w:val="Compact"/>
-              <w:jc w:val="left"/>
-            </w:pPr>
-            <w:r>
-              <w:t xml:space="preserve">2.41</w:t>
+              <w:t xml:space="preserve">poly(elevation_mean, 2)</w:t>
+            </w:r>
+          </w:p>
+        </w:tc>
+        <w:tc>
+          <w:tcPr/>
+          <w:p>
+            <w:pPr>
+              <w:pStyle w:val="Compact"/>
+              <w:jc w:val="left"/>
+            </w:pPr>
+            <w:r>
+              <w:t xml:space="preserve">70.34</w:t>
             </w:r>
           </w:p>
         </w:tc>
@@ -391,16 +453,20 @@
               <w:jc w:val="left"/>
             </w:pPr>
             <w:r>
-              <w:t xml:space="preserve">0.30</w:t>
-            </w:r>
-          </w:p>
-        </w:tc>
-        <w:tc>
-          <w:tcPr/>
-          <w:p>
-            <w:pPr>
-              <w:pStyle w:val="Compact"/>
-            </w:pPr>
+              <w:t xml:space="preserve">0.00</w:t>
+            </w:r>
+          </w:p>
+        </w:tc>
+        <w:tc>
+          <w:tcPr/>
+          <w:p>
+            <w:pPr>
+              <w:pStyle w:val="Compact"/>
+              <w:jc w:val="left"/>
+            </w:pPr>
+            <w:r>
+              <w:t xml:space="preserve">***</w:t>
+            </w:r>
           </w:p>
         </w:tc>
       </w:tr>
@@ -413,43 +479,43 @@
               <w:jc w:val="left"/>
             </w:pPr>
             <w:r>
-              <w:t xml:space="preserve">seasons</w:t>
-            </w:r>
-          </w:p>
-        </w:tc>
-        <w:tc>
-          <w:tcPr/>
-          <w:p>
-            <w:pPr>
-              <w:pStyle w:val="Compact"/>
-              <w:jc w:val="left"/>
-            </w:pPr>
-            <w:r>
-              <w:t xml:space="preserve">0.10</w:t>
-            </w:r>
-          </w:p>
-        </w:tc>
-        <w:tc>
-          <w:tcPr/>
-          <w:p>
-            <w:pPr>
-              <w:pStyle w:val="Compact"/>
-              <w:jc w:val="left"/>
-            </w:pPr>
-            <w:r>
-              <w:t xml:space="preserve">1</w:t>
-            </w:r>
-          </w:p>
-        </w:tc>
-        <w:tc>
-          <w:tcPr/>
-          <w:p>
-            <w:pPr>
-              <w:pStyle w:val="Compact"/>
-              <w:jc w:val="left"/>
-            </w:pPr>
-            <w:r>
-              <w:t xml:space="preserve">0.75</w:t>
+              <w:t xml:space="preserve">regions</w:t>
+            </w:r>
+          </w:p>
+        </w:tc>
+        <w:tc>
+          <w:tcPr/>
+          <w:p>
+            <w:pPr>
+              <w:pStyle w:val="Compact"/>
+              <w:jc w:val="left"/>
+            </w:pPr>
+            <w:r>
+              <w:t xml:space="preserve">1.96</w:t>
+            </w:r>
+          </w:p>
+        </w:tc>
+        <w:tc>
+          <w:tcPr/>
+          <w:p>
+            <w:pPr>
+              <w:pStyle w:val="Compact"/>
+              <w:jc w:val="left"/>
+            </w:pPr>
+            <w:r>
+              <w:t xml:space="preserve">2</w:t>
+            </w:r>
+          </w:p>
+        </w:tc>
+        <w:tc>
+          <w:tcPr/>
+          <w:p>
+            <w:pPr>
+              <w:pStyle w:val="Compact"/>
+              <w:jc w:val="left"/>
+            </w:pPr>
+            <w:r>
+              <w:t xml:space="preserve">0.38</w:t>
             </w:r>
           </w:p>
         </w:tc>
@@ -471,43 +537,43 @@
               <w:jc w:val="left"/>
             </w:pPr>
             <w:r>
-              <w:t xml:space="preserve">poly(elevation_mean, 2):regions</w:t>
-            </w:r>
-          </w:p>
-        </w:tc>
-        <w:tc>
-          <w:tcPr/>
-          <w:p>
-            <w:pPr>
-              <w:pStyle w:val="Compact"/>
-              <w:jc w:val="left"/>
-            </w:pPr>
-            <w:r>
-              <w:t xml:space="preserve">2.48</w:t>
-            </w:r>
-          </w:p>
-        </w:tc>
-        <w:tc>
-          <w:tcPr/>
-          <w:p>
-            <w:pPr>
-              <w:pStyle w:val="Compact"/>
-              <w:jc w:val="left"/>
-            </w:pPr>
-            <w:r>
-              <w:t xml:space="preserve">4</w:t>
-            </w:r>
-          </w:p>
-        </w:tc>
-        <w:tc>
-          <w:tcPr/>
-          <w:p>
-            <w:pPr>
-              <w:pStyle w:val="Compact"/>
-              <w:jc w:val="left"/>
-            </w:pPr>
-            <w:r>
-              <w:t xml:space="preserve">0.65</w:t>
+              <w:t xml:space="preserve">seasons</w:t>
+            </w:r>
+          </w:p>
+        </w:tc>
+        <w:tc>
+          <w:tcPr/>
+          <w:p>
+            <w:pPr>
+              <w:pStyle w:val="Compact"/>
+              <w:jc w:val="left"/>
+            </w:pPr>
+            <w:r>
+              <w:t xml:space="preserve">0.50</w:t>
+            </w:r>
+          </w:p>
+        </w:tc>
+        <w:tc>
+          <w:tcPr/>
+          <w:p>
+            <w:pPr>
+              <w:pStyle w:val="Compact"/>
+              <w:jc w:val="left"/>
+            </w:pPr>
+            <w:r>
+              <w:t xml:space="preserve">1</w:t>
+            </w:r>
+          </w:p>
+        </w:tc>
+        <w:tc>
+          <w:tcPr/>
+          <w:p>
+            <w:pPr>
+              <w:pStyle w:val="Compact"/>
+              <w:jc w:val="left"/>
+            </w:pPr>
+            <w:r>
+              <w:t xml:space="preserve">0.48</w:t>
             </w:r>
           </w:p>
         </w:tc>
@@ -529,43 +595,43 @@
               <w:jc w:val="left"/>
             </w:pPr>
             <w:r>
-              <w:t xml:space="preserve">poly(elevation_mean, 2):seasons</w:t>
-            </w:r>
-          </w:p>
-        </w:tc>
-        <w:tc>
-          <w:tcPr/>
-          <w:p>
-            <w:pPr>
-              <w:pStyle w:val="Compact"/>
-              <w:jc w:val="left"/>
-            </w:pPr>
-            <w:r>
-              <w:t xml:space="preserve">0.04</w:t>
-            </w:r>
-          </w:p>
-        </w:tc>
-        <w:tc>
-          <w:tcPr/>
-          <w:p>
-            <w:pPr>
-              <w:pStyle w:val="Compact"/>
-              <w:jc w:val="left"/>
-            </w:pPr>
-            <w:r>
-              <w:t xml:space="preserve">2</w:t>
-            </w:r>
-          </w:p>
-        </w:tc>
-        <w:tc>
-          <w:tcPr/>
-          <w:p>
-            <w:pPr>
-              <w:pStyle w:val="Compact"/>
-              <w:jc w:val="left"/>
-            </w:pPr>
-            <w:r>
-              <w:t xml:space="preserve">0.98</w:t>
+              <w:t xml:space="preserve">poly(elevation_mean, 2):regions</w:t>
+            </w:r>
+          </w:p>
+        </w:tc>
+        <w:tc>
+          <w:tcPr/>
+          <w:p>
+            <w:pPr>
+              <w:pStyle w:val="Compact"/>
+              <w:jc w:val="left"/>
+            </w:pPr>
+            <w:r>
+              <w:t xml:space="preserve">6.94</w:t>
+            </w:r>
+          </w:p>
+        </w:tc>
+        <w:tc>
+          <w:tcPr/>
+          <w:p>
+            <w:pPr>
+              <w:pStyle w:val="Compact"/>
+              <w:jc w:val="left"/>
+            </w:pPr>
+            <w:r>
+              <w:t xml:space="preserve">4</w:t>
+            </w:r>
+          </w:p>
+        </w:tc>
+        <w:tc>
+          <w:tcPr/>
+          <w:p>
+            <w:pPr>
+              <w:pStyle w:val="Compact"/>
+              <w:jc w:val="left"/>
+            </w:pPr>
+            <w:r>
+              <w:t xml:space="preserve">0.14</w:t>
             </w:r>
           </w:p>
         </w:tc>
@@ -587,19 +653,19 @@
               <w:jc w:val="left"/>
             </w:pPr>
             <w:r>
-              <w:t xml:space="preserve">regions:seasons</w:t>
-            </w:r>
-          </w:p>
-        </w:tc>
-        <w:tc>
-          <w:tcPr/>
-          <w:p>
-            <w:pPr>
-              <w:pStyle w:val="Compact"/>
-              <w:jc w:val="left"/>
-            </w:pPr>
-            <w:r>
-              <w:t xml:space="preserve">17.40</w:t>
+              <w:t xml:space="preserve">poly(elevation_mean, 2):seasons</w:t>
+            </w:r>
+          </w:p>
+        </w:tc>
+        <w:tc>
+          <w:tcPr/>
+          <w:p>
+            <w:pPr>
+              <w:pStyle w:val="Compact"/>
+              <w:jc w:val="left"/>
+            </w:pPr>
+            <w:r>
+              <w:t xml:space="preserve">7.73</w:t>
             </w:r>
           </w:p>
         </w:tc>
@@ -623,19 +689,19 @@
               <w:jc w:val="left"/>
             </w:pPr>
             <w:r>
-              <w:t xml:space="preserve">0.00</w:t>
-            </w:r>
-          </w:p>
-        </w:tc>
-        <w:tc>
-          <w:tcPr/>
-          <w:p>
-            <w:pPr>
-              <w:pStyle w:val="Compact"/>
-              <w:jc w:val="left"/>
-            </w:pPr>
-            <w:r>
-              <w:t xml:space="preserve">***</w:t>
+              <w:t xml:space="preserve">0.02</w:t>
+            </w:r>
+          </w:p>
+        </w:tc>
+        <w:tc>
+          <w:tcPr/>
+          <w:p>
+            <w:pPr>
+              <w:pStyle w:val="Compact"/>
+              <w:jc w:val="left"/>
+            </w:pPr>
+            <w:r>
+              <w:t xml:space="preserve">*</w:t>
             </w:r>
           </w:p>
         </w:tc>
@@ -649,6 +715,64 @@
               <w:jc w:val="left"/>
             </w:pPr>
             <w:r>
+              <w:t xml:space="preserve">regions:seasons</w:t>
+            </w:r>
+          </w:p>
+        </w:tc>
+        <w:tc>
+          <w:tcPr/>
+          <w:p>
+            <w:pPr>
+              <w:pStyle w:val="Compact"/>
+              <w:jc w:val="left"/>
+            </w:pPr>
+            <w:r>
+              <w:t xml:space="preserve">3.81</w:t>
+            </w:r>
+          </w:p>
+        </w:tc>
+        <w:tc>
+          <w:tcPr/>
+          <w:p>
+            <w:pPr>
+              <w:pStyle w:val="Compact"/>
+              <w:jc w:val="left"/>
+            </w:pPr>
+            <w:r>
+              <w:t xml:space="preserve">2</w:t>
+            </w:r>
+          </w:p>
+        </w:tc>
+        <w:tc>
+          <w:tcPr/>
+          <w:p>
+            <w:pPr>
+              <w:pStyle w:val="Compact"/>
+              <w:jc w:val="left"/>
+            </w:pPr>
+            <w:r>
+              <w:t xml:space="preserve">0.15</w:t>
+            </w:r>
+          </w:p>
+        </w:tc>
+        <w:tc>
+          <w:tcPr/>
+          <w:p>
+            <w:pPr>
+              <w:pStyle w:val="Compact"/>
+            </w:pPr>
+          </w:p>
+        </w:tc>
+      </w:tr>
+      <w:tr>
+        <w:tc>
+          <w:tcPr/>
+          <w:p>
+            <w:pPr>
+              <w:pStyle w:val="Compact"/>
+              <w:jc w:val="left"/>
+            </w:pPr>
+            <w:r>
               <w:t xml:space="preserve">poly(elevation_mean, 2):regions:seasons</w:t>
             </w:r>
           </w:p>
@@ -661,7 +785,7 @@
               <w:jc w:val="left"/>
             </w:pPr>
             <w:r>
-              <w:t xml:space="preserve">17.84</w:t>
+              <w:t xml:space="preserve">23.67</w:t>
             </w:r>
           </w:p>
         </w:tc>
@@ -697,7 +821,7 @@
               <w:jc w:val="left"/>
             </w:pPr>
             <w:r>
-              <w:t xml:space="preserve">**</w:t>
+              <w:t xml:space="preserve">***</w:t>
             </w:r>
           </w:p>
         </w:tc>

</xml_diff>

<commit_message>
model selection and output tweaking (#13)
</commit_message>
<xml_diff>
--- a/Outputs/Table_1.docx
+++ b/Outputs/Table_1.docx
@@ -89,31 +89,31 @@
               <w:jc w:val="left"/>
             </w:pPr>
             <w:r>
-              <w:t xml:space="preserve">poly(elevation_mean, 2)</w:t>
-            </w:r>
-          </w:p>
-        </w:tc>
-        <w:tc>
-          <w:tcPr/>
-          <w:p>
-            <w:pPr>
-              <w:pStyle w:val="Compact"/>
-              <w:jc w:val="left"/>
-            </w:pPr>
-            <w:r>
-              <w:t xml:space="preserve">168.42</w:t>
-            </w:r>
-          </w:p>
-        </w:tc>
-        <w:tc>
-          <w:tcPr/>
-          <w:p>
-            <w:pPr>
-              <w:pStyle w:val="Compact"/>
-              <w:jc w:val="left"/>
-            </w:pPr>
-            <w:r>
-              <w:t xml:space="preserve">2</w:t>
+              <w:t xml:space="preserve">(Intercept)</w:t>
+            </w:r>
+          </w:p>
+        </w:tc>
+        <w:tc>
+          <w:tcPr/>
+          <w:p>
+            <w:pPr>
+              <w:pStyle w:val="Compact"/>
+              <w:jc w:val="left"/>
+            </w:pPr>
+            <w:r>
+              <w:t xml:space="preserve">81.84</w:t>
+            </w:r>
+          </w:p>
+        </w:tc>
+        <w:tc>
+          <w:tcPr/>
+          <w:p>
+            <w:pPr>
+              <w:pStyle w:val="Compact"/>
+              <w:jc w:val="left"/>
+            </w:pPr>
+            <w:r>
+              <w:t xml:space="preserve">1</w:t>
             </w:r>
           </w:p>
         </w:tc>
@@ -151,6 +151,68 @@
               <w:jc w:val="left"/>
             </w:pPr>
             <w:r>
+              <w:t xml:space="preserve">poly(elevation_mean, 2)</w:t>
+            </w:r>
+          </w:p>
+        </w:tc>
+        <w:tc>
+          <w:tcPr/>
+          <w:p>
+            <w:pPr>
+              <w:pStyle w:val="Compact"/>
+              <w:jc w:val="left"/>
+            </w:pPr>
+            <w:r>
+              <w:t xml:space="preserve">168.92</w:t>
+            </w:r>
+          </w:p>
+        </w:tc>
+        <w:tc>
+          <w:tcPr/>
+          <w:p>
+            <w:pPr>
+              <w:pStyle w:val="Compact"/>
+              <w:jc w:val="left"/>
+            </w:pPr>
+            <w:r>
+              <w:t xml:space="preserve">2</w:t>
+            </w:r>
+          </w:p>
+        </w:tc>
+        <w:tc>
+          <w:tcPr/>
+          <w:p>
+            <w:pPr>
+              <w:pStyle w:val="Compact"/>
+              <w:jc w:val="left"/>
+            </w:pPr>
+            <w:r>
+              <w:t xml:space="preserve">0</w:t>
+            </w:r>
+          </w:p>
+        </w:tc>
+        <w:tc>
+          <w:tcPr/>
+          <w:p>
+            <w:pPr>
+              <w:pStyle w:val="Compact"/>
+              <w:jc w:val="left"/>
+            </w:pPr>
+            <w:r>
+              <w:t xml:space="preserve">***</w:t>
+            </w:r>
+          </w:p>
+        </w:tc>
+      </w:tr>
+      <w:tr>
+        <w:tc>
+          <w:tcPr/>
+          <w:p>
+            <w:pPr>
+              <w:pStyle w:val="Compact"/>
+              <w:jc w:val="left"/>
+            </w:pPr>
+            <w:r>
               <w:t xml:space="preserve">regions</w:t>
             </w:r>
           </w:p>
@@ -163,7 +225,7 @@
               <w:jc w:val="left"/>
             </w:pPr>
             <w:r>
-              <w:t xml:space="preserve">21.38</w:t>
+              <w:t xml:space="preserve">21.45</w:t>
             </w:r>
           </w:p>
         </w:tc>
@@ -293,31 +355,31 @@
               <w:jc w:val="left"/>
             </w:pPr>
             <w:r>
-              <w:t xml:space="preserve">poly(elevation_mean, 2)</w:t>
-            </w:r>
-          </w:p>
-        </w:tc>
-        <w:tc>
-          <w:tcPr/>
-          <w:p>
-            <w:pPr>
-              <w:pStyle w:val="Compact"/>
-              <w:jc w:val="left"/>
-            </w:pPr>
-            <w:r>
-              <w:t xml:space="preserve">167.03</w:t>
-            </w:r>
-          </w:p>
-        </w:tc>
-        <w:tc>
-          <w:tcPr/>
-          <w:p>
-            <w:pPr>
-              <w:pStyle w:val="Compact"/>
-              <w:jc w:val="left"/>
-            </w:pPr>
-            <w:r>
-              <w:t xml:space="preserve">2</w:t>
+              <w:t xml:space="preserve">(Intercept)</w:t>
+            </w:r>
+          </w:p>
+        </w:tc>
+        <w:tc>
+          <w:tcPr/>
+          <w:p>
+            <w:pPr>
+              <w:pStyle w:val="Compact"/>
+              <w:jc w:val="left"/>
+            </w:pPr>
+            <w:r>
+              <w:t xml:space="preserve">43.54</w:t>
+            </w:r>
+          </w:p>
+        </w:tc>
+        <w:tc>
+          <w:tcPr/>
+          <w:p>
+            <w:pPr>
+              <w:pStyle w:val="Compact"/>
+              <w:jc w:val="left"/>
+            </w:pPr>
+            <w:r>
+              <w:t xml:space="preserve">1</w:t>
             </w:r>
           </w:p>
         </w:tc>
@@ -355,19 +417,19 @@
               <w:jc w:val="left"/>
             </w:pPr>
             <w:r>
-              <w:t xml:space="preserve">regions</w:t>
-            </w:r>
-          </w:p>
-        </w:tc>
-        <w:tc>
-          <w:tcPr/>
-          <w:p>
-            <w:pPr>
-              <w:pStyle w:val="Compact"/>
-              <w:jc w:val="left"/>
-            </w:pPr>
-            <w:r>
-              <w:t xml:space="preserve">2.41</w:t>
+              <w:t xml:space="preserve">poly(elevation_mean, 2)</w:t>
+            </w:r>
+          </w:p>
+        </w:tc>
+        <w:tc>
+          <w:tcPr/>
+          <w:p>
+            <w:pPr>
+              <w:pStyle w:val="Compact"/>
+              <w:jc w:val="left"/>
+            </w:pPr>
+            <w:r>
+              <w:t xml:space="preserve">70.34</w:t>
             </w:r>
           </w:p>
         </w:tc>
@@ -391,16 +453,20 @@
               <w:jc w:val="left"/>
             </w:pPr>
             <w:r>
-              <w:t xml:space="preserve">0.30</w:t>
-            </w:r>
-          </w:p>
-        </w:tc>
-        <w:tc>
-          <w:tcPr/>
-          <w:p>
-            <w:pPr>
-              <w:pStyle w:val="Compact"/>
-            </w:pPr>
+              <w:t xml:space="preserve">0.00</w:t>
+            </w:r>
+          </w:p>
+        </w:tc>
+        <w:tc>
+          <w:tcPr/>
+          <w:p>
+            <w:pPr>
+              <w:pStyle w:val="Compact"/>
+              <w:jc w:val="left"/>
+            </w:pPr>
+            <w:r>
+              <w:t xml:space="preserve">***</w:t>
+            </w:r>
           </w:p>
         </w:tc>
       </w:tr>
@@ -413,43 +479,43 @@
               <w:jc w:val="left"/>
             </w:pPr>
             <w:r>
-              <w:t xml:space="preserve">seasons</w:t>
-            </w:r>
-          </w:p>
-        </w:tc>
-        <w:tc>
-          <w:tcPr/>
-          <w:p>
-            <w:pPr>
-              <w:pStyle w:val="Compact"/>
-              <w:jc w:val="left"/>
-            </w:pPr>
-            <w:r>
-              <w:t xml:space="preserve">0.10</w:t>
-            </w:r>
-          </w:p>
-        </w:tc>
-        <w:tc>
-          <w:tcPr/>
-          <w:p>
-            <w:pPr>
-              <w:pStyle w:val="Compact"/>
-              <w:jc w:val="left"/>
-            </w:pPr>
-            <w:r>
-              <w:t xml:space="preserve">1</w:t>
-            </w:r>
-          </w:p>
-        </w:tc>
-        <w:tc>
-          <w:tcPr/>
-          <w:p>
-            <w:pPr>
-              <w:pStyle w:val="Compact"/>
-              <w:jc w:val="left"/>
-            </w:pPr>
-            <w:r>
-              <w:t xml:space="preserve">0.75</w:t>
+              <w:t xml:space="preserve">regions</w:t>
+            </w:r>
+          </w:p>
+        </w:tc>
+        <w:tc>
+          <w:tcPr/>
+          <w:p>
+            <w:pPr>
+              <w:pStyle w:val="Compact"/>
+              <w:jc w:val="left"/>
+            </w:pPr>
+            <w:r>
+              <w:t xml:space="preserve">1.96</w:t>
+            </w:r>
+          </w:p>
+        </w:tc>
+        <w:tc>
+          <w:tcPr/>
+          <w:p>
+            <w:pPr>
+              <w:pStyle w:val="Compact"/>
+              <w:jc w:val="left"/>
+            </w:pPr>
+            <w:r>
+              <w:t xml:space="preserve">2</w:t>
+            </w:r>
+          </w:p>
+        </w:tc>
+        <w:tc>
+          <w:tcPr/>
+          <w:p>
+            <w:pPr>
+              <w:pStyle w:val="Compact"/>
+              <w:jc w:val="left"/>
+            </w:pPr>
+            <w:r>
+              <w:t xml:space="preserve">0.38</w:t>
             </w:r>
           </w:p>
         </w:tc>
@@ -471,43 +537,43 @@
               <w:jc w:val="left"/>
             </w:pPr>
             <w:r>
-              <w:t xml:space="preserve">poly(elevation_mean, 2):regions</w:t>
-            </w:r>
-          </w:p>
-        </w:tc>
-        <w:tc>
-          <w:tcPr/>
-          <w:p>
-            <w:pPr>
-              <w:pStyle w:val="Compact"/>
-              <w:jc w:val="left"/>
-            </w:pPr>
-            <w:r>
-              <w:t xml:space="preserve">2.48</w:t>
-            </w:r>
-          </w:p>
-        </w:tc>
-        <w:tc>
-          <w:tcPr/>
-          <w:p>
-            <w:pPr>
-              <w:pStyle w:val="Compact"/>
-              <w:jc w:val="left"/>
-            </w:pPr>
-            <w:r>
-              <w:t xml:space="preserve">4</w:t>
-            </w:r>
-          </w:p>
-        </w:tc>
-        <w:tc>
-          <w:tcPr/>
-          <w:p>
-            <w:pPr>
-              <w:pStyle w:val="Compact"/>
-              <w:jc w:val="left"/>
-            </w:pPr>
-            <w:r>
-              <w:t xml:space="preserve">0.65</w:t>
+              <w:t xml:space="preserve">seasons</w:t>
+            </w:r>
+          </w:p>
+        </w:tc>
+        <w:tc>
+          <w:tcPr/>
+          <w:p>
+            <w:pPr>
+              <w:pStyle w:val="Compact"/>
+              <w:jc w:val="left"/>
+            </w:pPr>
+            <w:r>
+              <w:t xml:space="preserve">0.50</w:t>
+            </w:r>
+          </w:p>
+        </w:tc>
+        <w:tc>
+          <w:tcPr/>
+          <w:p>
+            <w:pPr>
+              <w:pStyle w:val="Compact"/>
+              <w:jc w:val="left"/>
+            </w:pPr>
+            <w:r>
+              <w:t xml:space="preserve">1</w:t>
+            </w:r>
+          </w:p>
+        </w:tc>
+        <w:tc>
+          <w:tcPr/>
+          <w:p>
+            <w:pPr>
+              <w:pStyle w:val="Compact"/>
+              <w:jc w:val="left"/>
+            </w:pPr>
+            <w:r>
+              <w:t xml:space="preserve">0.48</w:t>
             </w:r>
           </w:p>
         </w:tc>
@@ -529,43 +595,43 @@
               <w:jc w:val="left"/>
             </w:pPr>
             <w:r>
-              <w:t xml:space="preserve">poly(elevation_mean, 2):seasons</w:t>
-            </w:r>
-          </w:p>
-        </w:tc>
-        <w:tc>
-          <w:tcPr/>
-          <w:p>
-            <w:pPr>
-              <w:pStyle w:val="Compact"/>
-              <w:jc w:val="left"/>
-            </w:pPr>
-            <w:r>
-              <w:t xml:space="preserve">0.04</w:t>
-            </w:r>
-          </w:p>
-        </w:tc>
-        <w:tc>
-          <w:tcPr/>
-          <w:p>
-            <w:pPr>
-              <w:pStyle w:val="Compact"/>
-              <w:jc w:val="left"/>
-            </w:pPr>
-            <w:r>
-              <w:t xml:space="preserve">2</w:t>
-            </w:r>
-          </w:p>
-        </w:tc>
-        <w:tc>
-          <w:tcPr/>
-          <w:p>
-            <w:pPr>
-              <w:pStyle w:val="Compact"/>
-              <w:jc w:val="left"/>
-            </w:pPr>
-            <w:r>
-              <w:t xml:space="preserve">0.98</w:t>
+              <w:t xml:space="preserve">poly(elevation_mean, 2):regions</w:t>
+            </w:r>
+          </w:p>
+        </w:tc>
+        <w:tc>
+          <w:tcPr/>
+          <w:p>
+            <w:pPr>
+              <w:pStyle w:val="Compact"/>
+              <w:jc w:val="left"/>
+            </w:pPr>
+            <w:r>
+              <w:t xml:space="preserve">6.94</w:t>
+            </w:r>
+          </w:p>
+        </w:tc>
+        <w:tc>
+          <w:tcPr/>
+          <w:p>
+            <w:pPr>
+              <w:pStyle w:val="Compact"/>
+              <w:jc w:val="left"/>
+            </w:pPr>
+            <w:r>
+              <w:t xml:space="preserve">4</w:t>
+            </w:r>
+          </w:p>
+        </w:tc>
+        <w:tc>
+          <w:tcPr/>
+          <w:p>
+            <w:pPr>
+              <w:pStyle w:val="Compact"/>
+              <w:jc w:val="left"/>
+            </w:pPr>
+            <w:r>
+              <w:t xml:space="preserve">0.14</w:t>
             </w:r>
           </w:p>
         </w:tc>
@@ -587,19 +653,19 @@
               <w:jc w:val="left"/>
             </w:pPr>
             <w:r>
-              <w:t xml:space="preserve">regions:seasons</w:t>
-            </w:r>
-          </w:p>
-        </w:tc>
-        <w:tc>
-          <w:tcPr/>
-          <w:p>
-            <w:pPr>
-              <w:pStyle w:val="Compact"/>
-              <w:jc w:val="left"/>
-            </w:pPr>
-            <w:r>
-              <w:t xml:space="preserve">17.40</w:t>
+              <w:t xml:space="preserve">poly(elevation_mean, 2):seasons</w:t>
+            </w:r>
+          </w:p>
+        </w:tc>
+        <w:tc>
+          <w:tcPr/>
+          <w:p>
+            <w:pPr>
+              <w:pStyle w:val="Compact"/>
+              <w:jc w:val="left"/>
+            </w:pPr>
+            <w:r>
+              <w:t xml:space="preserve">7.73</w:t>
             </w:r>
           </w:p>
         </w:tc>
@@ -623,19 +689,19 @@
               <w:jc w:val="left"/>
             </w:pPr>
             <w:r>
-              <w:t xml:space="preserve">0.00</w:t>
-            </w:r>
-          </w:p>
-        </w:tc>
-        <w:tc>
-          <w:tcPr/>
-          <w:p>
-            <w:pPr>
-              <w:pStyle w:val="Compact"/>
-              <w:jc w:val="left"/>
-            </w:pPr>
-            <w:r>
-              <w:t xml:space="preserve">***</w:t>
+              <w:t xml:space="preserve">0.02</w:t>
+            </w:r>
+          </w:p>
+        </w:tc>
+        <w:tc>
+          <w:tcPr/>
+          <w:p>
+            <w:pPr>
+              <w:pStyle w:val="Compact"/>
+              <w:jc w:val="left"/>
+            </w:pPr>
+            <w:r>
+              <w:t xml:space="preserve">*</w:t>
             </w:r>
           </w:p>
         </w:tc>
@@ -649,6 +715,64 @@
               <w:jc w:val="left"/>
             </w:pPr>
             <w:r>
+              <w:t xml:space="preserve">regions:seasons</w:t>
+            </w:r>
+          </w:p>
+        </w:tc>
+        <w:tc>
+          <w:tcPr/>
+          <w:p>
+            <w:pPr>
+              <w:pStyle w:val="Compact"/>
+              <w:jc w:val="left"/>
+            </w:pPr>
+            <w:r>
+              <w:t xml:space="preserve">3.81</w:t>
+            </w:r>
+          </w:p>
+        </w:tc>
+        <w:tc>
+          <w:tcPr/>
+          <w:p>
+            <w:pPr>
+              <w:pStyle w:val="Compact"/>
+              <w:jc w:val="left"/>
+            </w:pPr>
+            <w:r>
+              <w:t xml:space="preserve">2</w:t>
+            </w:r>
+          </w:p>
+        </w:tc>
+        <w:tc>
+          <w:tcPr/>
+          <w:p>
+            <w:pPr>
+              <w:pStyle w:val="Compact"/>
+              <w:jc w:val="left"/>
+            </w:pPr>
+            <w:r>
+              <w:t xml:space="preserve">0.15</w:t>
+            </w:r>
+          </w:p>
+        </w:tc>
+        <w:tc>
+          <w:tcPr/>
+          <w:p>
+            <w:pPr>
+              <w:pStyle w:val="Compact"/>
+            </w:pPr>
+          </w:p>
+        </w:tc>
+      </w:tr>
+      <w:tr>
+        <w:tc>
+          <w:tcPr/>
+          <w:p>
+            <w:pPr>
+              <w:pStyle w:val="Compact"/>
+              <w:jc w:val="left"/>
+            </w:pPr>
+            <w:r>
               <w:t xml:space="preserve">poly(elevation_mean, 2):regions:seasons</w:t>
             </w:r>
           </w:p>
@@ -661,7 +785,7 @@
               <w:jc w:val="left"/>
             </w:pPr>
             <w:r>
-              <w:t xml:space="preserve">17.84</w:t>
+              <w:t xml:space="preserve">23.67</w:t>
             </w:r>
           </w:p>
         </w:tc>
@@ -697,7 +821,7 @@
               <w:jc w:val="left"/>
             </w:pPr>
             <w:r>
-              <w:t xml:space="preserve">**</w:t>
+              <w:t xml:space="preserve">***</w:t>
             </w:r>
           </w:p>
         </w:tc>

</xml_diff>